<commit_message>
DOC: Add vision document
</commit_message>
<xml_diff>
--- a/documentation/requirements/vision-doc-amber.docx
+++ b/documentation/requirements/vision-doc-amber.docx
@@ -28,21 +28,11 @@
         <w:pStyle w:val="Title"/>
         <w:jc w:val="right"/>
       </w:pPr>
-      <w:r>
-        <w:fldChar w:fldCharType="begin"/>
-      </w:r>
-      <w:r>
-        <w:instrText xml:space="preserve"> TITLE  \* MERGEFORMAT </w:instrText>
-      </w:r>
-      <w:r>
-        <w:fldChar w:fldCharType="separate"/>
-      </w:r>
-      <w:r>
-        <w:t>Vision</w:t>
-      </w:r>
-      <w:r>
-        <w:fldChar w:fldCharType="end"/>
-      </w:r>
+      <w:fldSimple w:instr=" TITLE  \* MERGEFORMAT ">
+        <w:r>
+          <w:t>Vision</w:t>
+        </w:r>
+      </w:fldSimple>
     </w:p>
     <w:p>
       <w:pPr>
@@ -212,7 +202,15 @@
               <w:pStyle w:val="Tabletext"/>
             </w:pPr>
             <w:r>
-              <w:t>27/10/2021</w:t>
+              <w:t>27/1</w:t>
+            </w:r>
+            <w:r>
+              <w:t>1</w:t>
+            </w:r>
+            <w:bookmarkStart w:id="0" w:name="_GoBack"/>
+            <w:bookmarkEnd w:id="0"/>
+            <w:r>
+              <w:t>/2021</w:t>
             </w:r>
           </w:p>
         </w:tc>
@@ -2931,17 +2929,17 @@
       <w:pPr>
         <w:pStyle w:val="Heading1"/>
       </w:pPr>
-      <w:bookmarkStart w:id="0" w:name="_Toc456598586"/>
-      <w:bookmarkStart w:id="1" w:name="_Toc456600917"/>
-      <w:bookmarkStart w:id="2" w:name="_Toc436203377"/>
-      <w:bookmarkStart w:id="3" w:name="_Toc452813577"/>
-      <w:bookmarkStart w:id="4" w:name="_Toc86219063"/>
+      <w:bookmarkStart w:id="1" w:name="_Toc456598586"/>
+      <w:bookmarkStart w:id="2" w:name="_Toc456600917"/>
+      <w:bookmarkStart w:id="3" w:name="_Toc86219063"/>
+      <w:bookmarkStart w:id="4" w:name="_Toc436203377"/>
+      <w:bookmarkStart w:id="5" w:name="_Toc452813577"/>
       <w:r>
         <w:t>Introduction</w:t>
       </w:r>
-      <w:bookmarkEnd w:id="0"/>
       <w:bookmarkEnd w:id="1"/>
-      <w:bookmarkEnd w:id="4"/>
+      <w:bookmarkEnd w:id="2"/>
+      <w:bookmarkEnd w:id="3"/>
     </w:p>
     <w:p>
       <w:r>
@@ -2988,15 +2986,15 @@
       <w:pPr>
         <w:pStyle w:val="Heading2"/>
       </w:pPr>
-      <w:bookmarkStart w:id="5" w:name="_Toc456598587"/>
-      <w:bookmarkStart w:id="6" w:name="_Toc456600918"/>
-      <w:bookmarkStart w:id="7" w:name="_Toc86219064"/>
+      <w:bookmarkStart w:id="6" w:name="_Toc456598587"/>
+      <w:bookmarkStart w:id="7" w:name="_Toc456600918"/>
+      <w:bookmarkStart w:id="8" w:name="_Toc86219064"/>
       <w:r>
         <w:t>Purpose</w:t>
       </w:r>
-      <w:bookmarkEnd w:id="5"/>
       <w:bookmarkEnd w:id="6"/>
       <w:bookmarkEnd w:id="7"/>
+      <w:bookmarkEnd w:id="8"/>
     </w:p>
     <w:p>
       <w:proofErr w:type="gramStart"/>
@@ -3053,15 +3051,15 @@
       <w:pPr>
         <w:pStyle w:val="Heading2"/>
       </w:pPr>
-      <w:bookmarkStart w:id="8" w:name="_Toc456598588"/>
-      <w:bookmarkStart w:id="9" w:name="_Toc456600919"/>
-      <w:bookmarkStart w:id="10" w:name="_Toc86219065"/>
+      <w:bookmarkStart w:id="9" w:name="_Toc456598588"/>
+      <w:bookmarkStart w:id="10" w:name="_Toc456600919"/>
+      <w:bookmarkStart w:id="11" w:name="_Toc86219065"/>
       <w:r>
         <w:t>Scope</w:t>
       </w:r>
-      <w:bookmarkEnd w:id="8"/>
       <w:bookmarkEnd w:id="9"/>
       <w:bookmarkEnd w:id="10"/>
+      <w:bookmarkEnd w:id="11"/>
     </w:p>
     <w:p>
       <w:r>
@@ -3078,15 +3076,15 @@
       <w:pPr>
         <w:pStyle w:val="Heading2"/>
       </w:pPr>
-      <w:bookmarkStart w:id="11" w:name="_Toc456598589"/>
-      <w:bookmarkStart w:id="12" w:name="_Toc456600920"/>
-      <w:bookmarkStart w:id="13" w:name="_Toc86219066"/>
+      <w:bookmarkStart w:id="12" w:name="_Toc456598589"/>
+      <w:bookmarkStart w:id="13" w:name="_Toc456600920"/>
+      <w:bookmarkStart w:id="14" w:name="_Toc86219066"/>
       <w:r>
         <w:t>Definitions, Acronyms, and Abbreviations</w:t>
       </w:r>
-      <w:bookmarkEnd w:id="11"/>
       <w:bookmarkEnd w:id="12"/>
       <w:bookmarkEnd w:id="13"/>
+      <w:bookmarkEnd w:id="14"/>
     </w:p>
     <w:p>
       <w:r>
@@ -3202,15 +3200,15 @@
       <w:pPr>
         <w:pStyle w:val="Heading2"/>
       </w:pPr>
-      <w:bookmarkStart w:id="14" w:name="_Toc456598590"/>
-      <w:bookmarkStart w:id="15" w:name="_Toc456600921"/>
-      <w:bookmarkStart w:id="16" w:name="_Toc86219067"/>
+      <w:bookmarkStart w:id="15" w:name="_Toc456598590"/>
+      <w:bookmarkStart w:id="16" w:name="_Toc456600921"/>
+      <w:bookmarkStart w:id="17" w:name="_Toc86219067"/>
       <w:r>
         <w:t>References</w:t>
       </w:r>
-      <w:bookmarkEnd w:id="14"/>
       <w:bookmarkEnd w:id="15"/>
       <w:bookmarkEnd w:id="16"/>
+      <w:bookmarkEnd w:id="17"/>
     </w:p>
     <w:p>
       <w:pPr>
@@ -3235,15 +3233,15 @@
       <w:pPr>
         <w:pStyle w:val="Heading2"/>
       </w:pPr>
-      <w:bookmarkStart w:id="17" w:name="_Toc456598591"/>
-      <w:bookmarkStart w:id="18" w:name="_Toc456600922"/>
-      <w:bookmarkStart w:id="19" w:name="_Toc86219068"/>
+      <w:bookmarkStart w:id="18" w:name="_Toc456598591"/>
+      <w:bookmarkStart w:id="19" w:name="_Toc456600922"/>
+      <w:bookmarkStart w:id="20" w:name="_Toc86219068"/>
       <w:r>
         <w:t>Overview</w:t>
       </w:r>
-      <w:bookmarkEnd w:id="17"/>
       <w:bookmarkEnd w:id="18"/>
       <w:bookmarkEnd w:id="19"/>
+      <w:bookmarkEnd w:id="20"/>
     </w:p>
     <w:p>
       <w:r>
@@ -3379,28 +3377,28 @@
       <w:pPr>
         <w:pStyle w:val="Heading1"/>
       </w:pPr>
-      <w:bookmarkStart w:id="20" w:name="_Toc86219069"/>
+      <w:bookmarkStart w:id="21" w:name="_Toc86219069"/>
       <w:r>
         <w:lastRenderedPageBreak/>
         <w:t>Positioning</w:t>
       </w:r>
-      <w:bookmarkEnd w:id="2"/>
-      <w:bookmarkEnd w:id="3"/>
-      <w:bookmarkEnd w:id="20"/>
+      <w:bookmarkEnd w:id="4"/>
+      <w:bookmarkEnd w:id="5"/>
+      <w:bookmarkEnd w:id="21"/>
     </w:p>
     <w:p>
       <w:pPr>
         <w:pStyle w:val="Heading2"/>
       </w:pPr>
-      <w:bookmarkStart w:id="21" w:name="_Toc436203378"/>
-      <w:bookmarkStart w:id="22" w:name="_Toc452813578"/>
-      <w:bookmarkStart w:id="23" w:name="_Toc86219070"/>
+      <w:bookmarkStart w:id="22" w:name="_Toc436203378"/>
+      <w:bookmarkStart w:id="23" w:name="_Toc452813578"/>
+      <w:bookmarkStart w:id="24" w:name="_Toc86219070"/>
       <w:r>
         <w:t>Business Opportunity</w:t>
       </w:r>
-      <w:bookmarkEnd w:id="21"/>
       <w:bookmarkEnd w:id="22"/>
       <w:bookmarkEnd w:id="23"/>
+      <w:bookmarkEnd w:id="24"/>
     </w:p>
     <w:p>
       <w:r>
@@ -3437,15 +3435,15 @@
       <w:pPr>
         <w:pStyle w:val="Heading2"/>
       </w:pPr>
-      <w:bookmarkStart w:id="24" w:name="_Toc436203379"/>
-      <w:bookmarkStart w:id="25" w:name="_Toc452813579"/>
-      <w:bookmarkStart w:id="26" w:name="_Toc86219071"/>
+      <w:bookmarkStart w:id="25" w:name="_Toc436203379"/>
+      <w:bookmarkStart w:id="26" w:name="_Toc452813579"/>
+      <w:bookmarkStart w:id="27" w:name="_Toc86219071"/>
       <w:r>
         <w:t>Problem Statement</w:t>
       </w:r>
-      <w:bookmarkEnd w:id="24"/>
       <w:bookmarkEnd w:id="25"/>
       <w:bookmarkEnd w:id="26"/>
+      <w:bookmarkEnd w:id="27"/>
     </w:p>
     <w:p>
       <w:r>
@@ -3706,19 +3704,19 @@
       <w:pPr>
         <w:pStyle w:val="Heading2"/>
       </w:pPr>
-      <w:bookmarkStart w:id="27" w:name="_Toc425054392"/>
-      <w:bookmarkStart w:id="28" w:name="_Toc422186485"/>
-      <w:bookmarkStart w:id="29" w:name="_Toc436203380"/>
-      <w:bookmarkStart w:id="30" w:name="_Toc452813580"/>
-      <w:bookmarkStart w:id="31" w:name="_Toc86219072"/>
+      <w:bookmarkStart w:id="28" w:name="_Toc425054392"/>
+      <w:bookmarkStart w:id="29" w:name="_Toc422186485"/>
+      <w:bookmarkStart w:id="30" w:name="_Toc436203380"/>
+      <w:bookmarkStart w:id="31" w:name="_Toc452813580"/>
+      <w:bookmarkStart w:id="32" w:name="_Toc86219072"/>
       <w:r>
         <w:t>Product Position Statement</w:t>
       </w:r>
-      <w:bookmarkEnd w:id="27"/>
       <w:bookmarkEnd w:id="28"/>
       <w:bookmarkEnd w:id="29"/>
       <w:bookmarkEnd w:id="30"/>
       <w:bookmarkEnd w:id="31"/>
+      <w:bookmarkEnd w:id="32"/>
     </w:p>
     <w:p>
       <w:pPr>
@@ -4017,15 +4015,15 @@
       <w:pPr>
         <w:pStyle w:val="Heading1"/>
       </w:pPr>
-      <w:bookmarkStart w:id="32" w:name="_Toc447960005"/>
-      <w:bookmarkStart w:id="33" w:name="_Toc452813581"/>
-      <w:bookmarkStart w:id="34" w:name="_Toc436203381"/>
+      <w:bookmarkStart w:id="33" w:name="_Toc447960005"/>
+      <w:bookmarkStart w:id="34" w:name="_Toc452813581"/>
       <w:bookmarkStart w:id="35" w:name="_Toc86219073"/>
+      <w:bookmarkStart w:id="36" w:name="_Toc436203381"/>
       <w:r>
         <w:t>Stakeholder and User Descriptions</w:t>
       </w:r>
-      <w:bookmarkEnd w:id="32"/>
       <w:bookmarkEnd w:id="33"/>
+      <w:bookmarkEnd w:id="34"/>
       <w:bookmarkEnd w:id="35"/>
     </w:p>
     <w:p>
@@ -4046,13 +4044,13 @@
       <w:pPr>
         <w:pStyle w:val="Heading2"/>
       </w:pPr>
-      <w:bookmarkStart w:id="36" w:name="_Toc452813583"/>
-      <w:bookmarkStart w:id="37" w:name="_Toc86219074"/>
+      <w:bookmarkStart w:id="37" w:name="_Toc452813583"/>
+      <w:bookmarkStart w:id="38" w:name="_Toc86219074"/>
       <w:r>
         <w:t>Stakeholder Summary</w:t>
       </w:r>
-      <w:bookmarkEnd w:id="36"/>
       <w:bookmarkEnd w:id="37"/>
+      <w:bookmarkEnd w:id="38"/>
     </w:p>
     <w:p>
       <w:pPr>
@@ -4241,13 +4239,13 @@
       <w:pPr>
         <w:pStyle w:val="Heading2"/>
       </w:pPr>
-      <w:bookmarkStart w:id="38" w:name="_Toc452813584"/>
-      <w:bookmarkStart w:id="39" w:name="_Toc86219075"/>
+      <w:bookmarkStart w:id="39" w:name="_Toc452813584"/>
+      <w:bookmarkStart w:id="40" w:name="_Toc86219075"/>
       <w:r>
         <w:t>User Summary</w:t>
       </w:r>
-      <w:bookmarkEnd w:id="38"/>
       <w:bookmarkEnd w:id="39"/>
+      <w:bookmarkEnd w:id="40"/>
     </w:p>
     <w:tbl>
       <w:tblPr>
@@ -4502,23 +4500,23 @@
       <w:pPr>
         <w:pStyle w:val="Heading2"/>
       </w:pPr>
-      <w:bookmarkStart w:id="40" w:name="_Toc425054386"/>
-      <w:bookmarkStart w:id="41" w:name="_Toc342757864"/>
-      <w:bookmarkStart w:id="42" w:name="_Toc346297773"/>
-      <w:bookmarkStart w:id="43" w:name="_Toc422186479"/>
-      <w:bookmarkStart w:id="44" w:name="_Toc436203384"/>
-      <w:bookmarkStart w:id="45" w:name="_Toc452813585"/>
-      <w:bookmarkStart w:id="46" w:name="_Toc86219076"/>
+      <w:bookmarkStart w:id="41" w:name="_Toc425054386"/>
+      <w:bookmarkStart w:id="42" w:name="_Toc342757864"/>
+      <w:bookmarkStart w:id="43" w:name="_Toc346297773"/>
+      <w:bookmarkStart w:id="44" w:name="_Toc422186479"/>
+      <w:bookmarkStart w:id="45" w:name="_Toc436203384"/>
+      <w:bookmarkStart w:id="46" w:name="_Toc452813585"/>
+      <w:bookmarkStart w:id="47" w:name="_Toc86219076"/>
       <w:r>
         <w:t>User Environment</w:t>
       </w:r>
-      <w:bookmarkEnd w:id="40"/>
       <w:bookmarkEnd w:id="41"/>
       <w:bookmarkEnd w:id="42"/>
       <w:bookmarkEnd w:id="43"/>
       <w:bookmarkEnd w:id="44"/>
       <w:bookmarkEnd w:id="45"/>
       <w:bookmarkEnd w:id="46"/>
+      <w:bookmarkEnd w:id="47"/>
     </w:p>
     <w:p>
       <w:pPr>
@@ -4653,14 +4651,14 @@
         <w:pStyle w:val="Heading2"/>
         <w:widowControl/>
       </w:pPr>
-      <w:bookmarkStart w:id="47" w:name="_Toc452813586"/>
-      <w:bookmarkStart w:id="48" w:name="_Toc86219077"/>
+      <w:bookmarkStart w:id="48" w:name="_Toc452813586"/>
+      <w:bookmarkStart w:id="49" w:name="_Toc86219077"/>
       <w:r>
         <w:lastRenderedPageBreak/>
         <w:t>Stakeholder Profiles</w:t>
       </w:r>
-      <w:bookmarkEnd w:id="47"/>
       <w:bookmarkEnd w:id="48"/>
+      <w:bookmarkEnd w:id="49"/>
       <w:r>
         <w:t xml:space="preserve">  </w:t>
       </w:r>
@@ -4669,11 +4667,11 @@
       <w:pPr>
         <w:pStyle w:val="Heading3"/>
       </w:pPr>
-      <w:bookmarkStart w:id="49" w:name="_Toc86219078"/>
+      <w:bookmarkStart w:id="50" w:name="_Toc86219078"/>
       <w:r>
         <w:t>Natalia Campbell</w:t>
       </w:r>
-      <w:bookmarkEnd w:id="49"/>
+      <w:bookmarkEnd w:id="50"/>
     </w:p>
     <w:tbl>
       <w:tblPr>
@@ -5016,23 +5014,23 @@
         <w:pStyle w:val="Heading2"/>
         <w:widowControl/>
       </w:pPr>
-      <w:bookmarkStart w:id="50" w:name="_Toc425054385"/>
-      <w:bookmarkStart w:id="51" w:name="_Toc342757863"/>
-      <w:bookmarkStart w:id="52" w:name="_Toc346297772"/>
-      <w:bookmarkStart w:id="53" w:name="_Toc422186478"/>
-      <w:bookmarkStart w:id="54" w:name="_Toc436203383"/>
-      <w:bookmarkStart w:id="55" w:name="_Toc452813587"/>
-      <w:bookmarkStart w:id="56" w:name="_Toc86219079"/>
+      <w:bookmarkStart w:id="51" w:name="_Toc425054385"/>
+      <w:bookmarkStart w:id="52" w:name="_Toc342757863"/>
+      <w:bookmarkStart w:id="53" w:name="_Toc346297772"/>
+      <w:bookmarkStart w:id="54" w:name="_Toc422186478"/>
+      <w:bookmarkStart w:id="55" w:name="_Toc436203383"/>
+      <w:bookmarkStart w:id="56" w:name="_Toc452813587"/>
+      <w:bookmarkStart w:id="57" w:name="_Toc86219079"/>
       <w:r>
         <w:t>User Profiles</w:t>
       </w:r>
-      <w:bookmarkEnd w:id="50"/>
       <w:bookmarkEnd w:id="51"/>
       <w:bookmarkEnd w:id="52"/>
       <w:bookmarkEnd w:id="53"/>
       <w:bookmarkEnd w:id="54"/>
       <w:bookmarkEnd w:id="55"/>
       <w:bookmarkEnd w:id="56"/>
+      <w:bookmarkEnd w:id="57"/>
       <w:r>
         <w:t xml:space="preserve">  </w:t>
       </w:r>
@@ -5216,11 +5214,11 @@
       <w:pPr>
         <w:pStyle w:val="Heading3"/>
       </w:pPr>
-      <w:bookmarkStart w:id="57" w:name="_Toc86219080"/>
+      <w:bookmarkStart w:id="58" w:name="_Toc86219080"/>
       <w:r>
         <w:t>Natalia Campbell</w:t>
       </w:r>
-      <w:bookmarkEnd w:id="57"/>
+      <w:bookmarkEnd w:id="58"/>
       <w:r>
         <w:br/>
       </w:r>
@@ -5597,13 +5595,13 @@
       <w:pPr>
         <w:pStyle w:val="Heading2"/>
       </w:pPr>
-      <w:bookmarkStart w:id="58" w:name="_Toc452813588"/>
-      <w:bookmarkStart w:id="59" w:name="_Toc86219081"/>
+      <w:bookmarkStart w:id="59" w:name="_Toc452813588"/>
+      <w:bookmarkStart w:id="60" w:name="_Toc86219081"/>
       <w:r>
         <w:t>Key Stakeholder or User Needs</w:t>
       </w:r>
-      <w:bookmarkEnd w:id="58"/>
       <w:bookmarkEnd w:id="59"/>
+      <w:bookmarkEnd w:id="60"/>
     </w:p>
     <w:p>
       <w:pPr>
@@ -5666,16 +5664,16 @@
       <w:pPr>
         <w:pStyle w:val="Heading1"/>
       </w:pPr>
-      <w:bookmarkStart w:id="60" w:name="_Toc436203387"/>
-      <w:bookmarkStart w:id="61" w:name="_Toc452813590"/>
-      <w:bookmarkStart w:id="62" w:name="_Toc86219082"/>
-      <w:bookmarkEnd w:id="34"/>
+      <w:bookmarkStart w:id="61" w:name="_Toc436203387"/>
+      <w:bookmarkStart w:id="62" w:name="_Toc452813590"/>
+      <w:bookmarkStart w:id="63" w:name="_Toc86219082"/>
+      <w:bookmarkEnd w:id="36"/>
       <w:r>
         <w:t>Product Overview</w:t>
       </w:r>
-      <w:bookmarkEnd w:id="60"/>
       <w:bookmarkEnd w:id="61"/>
       <w:bookmarkEnd w:id="62"/>
+      <w:bookmarkEnd w:id="63"/>
     </w:p>
     <w:p>
       <w:pPr>
@@ -5727,8 +5725,6 @@
       <w:r>
         <w:t xml:space="preserve"> analytics</w:t>
       </w:r>
-      <w:bookmarkStart w:id="63" w:name="_GoBack"/>
-      <w:bookmarkEnd w:id="63"/>
     </w:p>
     <w:p>
       <w:pPr>
@@ -6540,7 +6536,7 @@
               <w:rStyle w:val="PageNumber"/>
               <w:noProof/>
             </w:rPr>
-            <w:t>4</w:t>
+            <w:t>5</w:t>
           </w:r>
           <w:r>
             <w:rPr>
@@ -6797,7 +6793,10 @@
             <w:t xml:space="preserve">  Date:  </w:t>
           </w:r>
           <w:r>
-            <w:t>27/10/2021</w:t>
+            <w:t>27/11</w:t>
+          </w:r>
+          <w:r>
+            <w:t>/2021</w:t>
           </w:r>
         </w:p>
       </w:tc>

</xml_diff>